<commit_message>
Ajax done on search and Dashboard
</commit_message>
<xml_diff>
--- a/Project plans.docx
+++ b/Project plans.docx
@@ -196,8 +196,13 @@
         <w:tab/>
       </w:r>
       <w:r>
-        <w:t>Continue…..</w:t>
-      </w:r>
+        <w:t>Continue</w:t>
+      </w:r>
+      <w:proofErr w:type="gramStart"/>
+      <w:r>
+        <w:t>…..</w:t>
+      </w:r>
+      <w:proofErr w:type="gramEnd"/>
     </w:p>
     <w:p/>
     <w:p>
@@ -214,10 +219,338 @@
         <w:sym w:font="Wingdings" w:char="F0E8"/>
       </w:r>
       <w:r>
-        <w:t xml:space="preserve"> furniture auto id allocate with room no….</w:t>
+        <w:t xml:space="preserve"> furniture auto id </w:t>
+      </w:r>
+      <w:proofErr w:type="gramStart"/>
+      <w:r>
+        <w:t>allocate</w:t>
+      </w:r>
+      <w:proofErr w:type="gramEnd"/>
+      <w:r>
+        <w:t xml:space="preserve"> with room no….</w:t>
       </w:r>
     </w:p>
     <w:p/>
+    <w:p>
+      <w:r>
+        <w:t>Accounts</w:t>
+      </w:r>
+    </w:p>
+    <w:tbl>
+      <w:tblPr>
+        <w:tblStyle w:val="TableGrid"/>
+        <w:tblW w:w="0" w:type="auto"/>
+        <w:tblLook w:val="04A0" w:firstRow="1" w:lastRow="0" w:firstColumn="1" w:lastColumn="0" w:noHBand="0" w:noVBand="1"/>
+      </w:tblPr>
+      <w:tblGrid>
+        <w:gridCol w:w="1368"/>
+        <w:gridCol w:w="1368"/>
+        <w:gridCol w:w="1368"/>
+        <w:gridCol w:w="1368"/>
+        <w:gridCol w:w="1368"/>
+        <w:gridCol w:w="1368"/>
+        <w:gridCol w:w="1368"/>
+      </w:tblGrid>
+      <w:tr>
+        <w:tc>
+          <w:tcPr>
+            <w:tcW w:w="1368" w:type="dxa"/>
+          </w:tcPr>
+          <w:p>
+            <w:r>
+              <w:t>Id</w:t>
+            </w:r>
+          </w:p>
+        </w:tc>
+        <w:tc>
+          <w:tcPr>
+            <w:tcW w:w="1368" w:type="dxa"/>
+          </w:tcPr>
+          <w:p>
+            <w:r>
+              <w:t>Name</w:t>
+            </w:r>
+          </w:p>
+        </w:tc>
+        <w:tc>
+          <w:tcPr>
+            <w:tcW w:w="1368" w:type="dxa"/>
+          </w:tcPr>
+          <w:p/>
+        </w:tc>
+        <w:tc>
+          <w:tcPr>
+            <w:tcW w:w="1368" w:type="dxa"/>
+          </w:tcPr>
+          <w:p>
+            <w:proofErr w:type="spellStart"/>
+            <w:r>
+              <w:t>Ammount</w:t>
+            </w:r>
+            <w:proofErr w:type="spellEnd"/>
+            <w:r>
+              <w:t xml:space="preserve"> to be Paid</w:t>
+            </w:r>
+          </w:p>
+        </w:tc>
+        <w:tc>
+          <w:tcPr>
+            <w:tcW w:w="1368" w:type="dxa"/>
+          </w:tcPr>
+          <w:p>
+            <w:r>
+              <w:t>Status</w:t>
+            </w:r>
+          </w:p>
+        </w:tc>
+        <w:tc>
+          <w:tcPr>
+            <w:tcW w:w="1368" w:type="dxa"/>
+          </w:tcPr>
+          <w:p/>
+        </w:tc>
+        <w:tc>
+          <w:tcPr>
+            <w:tcW w:w="1368" w:type="dxa"/>
+          </w:tcPr>
+          <w:p/>
+        </w:tc>
+      </w:tr>
+      <w:tr>
+        <w:tc>
+          <w:tcPr>
+            <w:tcW w:w="1368" w:type="dxa"/>
+          </w:tcPr>
+          <w:p/>
+        </w:tc>
+        <w:tc>
+          <w:tcPr>
+            <w:tcW w:w="1368" w:type="dxa"/>
+          </w:tcPr>
+          <w:p/>
+        </w:tc>
+        <w:tc>
+          <w:tcPr>
+            <w:tcW w:w="1368" w:type="dxa"/>
+          </w:tcPr>
+          <w:p/>
+        </w:tc>
+        <w:tc>
+          <w:tcPr>
+            <w:tcW w:w="1368" w:type="dxa"/>
+          </w:tcPr>
+          <w:p>
+            <w:r>
+              <w:t>80000</w:t>
+            </w:r>
+          </w:p>
+        </w:tc>
+        <w:tc>
+          <w:tcPr>
+            <w:tcW w:w="1368" w:type="dxa"/>
+          </w:tcPr>
+          <w:p>
+            <w:r>
+              <w:t>Unpaid(edit sign)</w:t>
+            </w:r>
+          </w:p>
+        </w:tc>
+        <w:tc>
+          <w:tcPr>
+            <w:tcW w:w="1368" w:type="dxa"/>
+          </w:tcPr>
+          <w:p/>
+        </w:tc>
+        <w:tc>
+          <w:tcPr>
+            <w:tcW w:w="1368" w:type="dxa"/>
+          </w:tcPr>
+          <w:p/>
+        </w:tc>
+      </w:tr>
+      <w:tr>
+        <w:tc>
+          <w:tcPr>
+            <w:tcW w:w="1368" w:type="dxa"/>
+          </w:tcPr>
+          <w:p/>
+        </w:tc>
+        <w:tc>
+          <w:tcPr>
+            <w:tcW w:w="1368" w:type="dxa"/>
+          </w:tcPr>
+          <w:p/>
+        </w:tc>
+        <w:tc>
+          <w:tcPr>
+            <w:tcW w:w="1368" w:type="dxa"/>
+          </w:tcPr>
+          <w:p/>
+        </w:tc>
+        <w:tc>
+          <w:tcPr>
+            <w:tcW w:w="1368" w:type="dxa"/>
+          </w:tcPr>
+          <w:p/>
+        </w:tc>
+        <w:tc>
+          <w:tcPr>
+            <w:tcW w:w="1368" w:type="dxa"/>
+          </w:tcPr>
+          <w:p/>
+        </w:tc>
+        <w:tc>
+          <w:tcPr>
+            <w:tcW w:w="1368" w:type="dxa"/>
+          </w:tcPr>
+          <w:p/>
+        </w:tc>
+        <w:tc>
+          <w:tcPr>
+            <w:tcW w:w="1368" w:type="dxa"/>
+          </w:tcPr>
+          <w:p/>
+        </w:tc>
+      </w:tr>
+    </w:tbl>
+    <w:p/>
+    <w:tbl>
+      <w:tblPr>
+        <w:tblStyle w:val="TableGrid"/>
+        <w:tblW w:w="0" w:type="auto"/>
+        <w:tblLook w:val="04A0" w:firstRow="1" w:lastRow="0" w:firstColumn="1" w:lastColumn="0" w:noHBand="0" w:noVBand="1"/>
+      </w:tblPr>
+      <w:tblGrid>
+        <w:gridCol w:w="4788"/>
+        <w:gridCol w:w="4788"/>
+      </w:tblGrid>
+      <w:tr>
+        <w:tc>
+          <w:tcPr>
+            <w:tcW w:w="4788" w:type="dxa"/>
+          </w:tcPr>
+          <w:p>
+            <w:r>
+              <w:t>Id</w:t>
+            </w:r>
+          </w:p>
+        </w:tc>
+        <w:tc>
+          <w:tcPr>
+            <w:tcW w:w="4788" w:type="dxa"/>
+          </w:tcPr>
+          <w:p/>
+        </w:tc>
+      </w:tr>
+      <w:tr>
+        <w:tc>
+          <w:tcPr>
+            <w:tcW w:w="4788" w:type="dxa"/>
+          </w:tcPr>
+          <w:p>
+            <w:r>
+              <w:t>Name</w:t>
+            </w:r>
+          </w:p>
+        </w:tc>
+        <w:tc>
+          <w:tcPr>
+            <w:tcW w:w="4788" w:type="dxa"/>
+          </w:tcPr>
+          <w:p/>
+        </w:tc>
+      </w:tr>
+      <w:tr>
+        <w:tc>
+          <w:tcPr>
+            <w:tcW w:w="4788" w:type="dxa"/>
+          </w:tcPr>
+          <w:p>
+            <w:r>
+              <w:t>Room cost</w:t>
+            </w:r>
+          </w:p>
+        </w:tc>
+        <w:tc>
+          <w:tcPr>
+            <w:tcW w:w="4788" w:type="dxa"/>
+          </w:tcPr>
+          <w:p/>
+        </w:tc>
+      </w:tr>
+      <w:tr>
+        <w:tc>
+          <w:tcPr>
+            <w:tcW w:w="4788" w:type="dxa"/>
+          </w:tcPr>
+          <w:p>
+            <w:proofErr w:type="spellStart"/>
+            <w:r>
+              <w:t>Sercide</w:t>
+            </w:r>
+            <w:proofErr w:type="spellEnd"/>
+            <w:r>
+              <w:t xml:space="preserve"> Cost</w:t>
+            </w:r>
+          </w:p>
+        </w:tc>
+        <w:tc>
+          <w:tcPr>
+            <w:tcW w:w="4788" w:type="dxa"/>
+          </w:tcPr>
+          <w:p/>
+        </w:tc>
+      </w:tr>
+      <w:tr>
+        <w:tc>
+          <w:tcPr>
+            <w:tcW w:w="4788" w:type="dxa"/>
+          </w:tcPr>
+          <w:p>
+            <w:r>
+              <w:t>……</w:t>
+            </w:r>
+          </w:p>
+        </w:tc>
+        <w:tc>
+          <w:tcPr>
+            <w:tcW w:w="4788" w:type="dxa"/>
+          </w:tcPr>
+          <w:p>
+            <w:r>
+              <w:t>Total</w:t>
+            </w:r>
+          </w:p>
+        </w:tc>
+      </w:tr>
+    </w:tbl>
+    <w:p/>
+    <w:p>
+      <w:r>
+        <w:t>$room cost</w:t>
+      </w:r>
+    </w:p>
+    <w:p>
+      <w:r>
+        <w:t>$</w:t>
+      </w:r>
+      <w:proofErr w:type="spellStart"/>
+      <w:r>
+        <w:t>Toal</w:t>
+      </w:r>
+      <w:proofErr w:type="spellEnd"/>
+      <w:r>
+        <w:t xml:space="preserve"> = (int)$</w:t>
+      </w:r>
+      <w:proofErr w:type="spellStart"/>
+      <w:r>
+        <w:t>roomsxost</w:t>
+      </w:r>
+      <w:proofErr w:type="spellEnd"/>
+      <w:r>
+        <w:t>+(int)$.... +</w:t>
+      </w:r>
+    </w:p>
     <w:sectPr>
       <w:pgSz w:w="12240" w:h="15840"/>
       <w:pgMar w:top="1440" w:right="1440" w:bottom="1440" w:left="1440" w:header="720" w:footer="720" w:gutter="0"/>

</xml_diff>